<commit_message>
Add PDF file for report
</commit_message>
<xml_diff>
--- a/Projects/01_HighPressureDetector/Report.docx
+++ b/Projects/01_HighPressureDetector/Report.docx
@@ -98,100 +98,76 @@
           <w:sz w:val="44"/>
           <w:szCs w:val="44"/>
         </w:rPr>
-        <w:t xml:space="preserve">First Term </w:t>
-      </w:r>
-      <w:r>
+        <w:t>First Term - Final Project 1</w:t>
+      </w:r>
+    </w:p>
+    <w:p>
+      <w:pPr>
+        <w:jc w:val="center"/>
         <w:rPr>
           <w:color w:val="4472C4" w:themeColor="accent1"/>
           <w:sz w:val="44"/>
           <w:szCs w:val="44"/>
         </w:rPr>
-        <w:t xml:space="preserve">- </w:t>
-      </w:r>
+      </w:pPr>
       <w:r>
         <w:rPr>
           <w:color w:val="4472C4" w:themeColor="accent1"/>
           <w:sz w:val="44"/>
           <w:szCs w:val="44"/>
         </w:rPr>
-        <w:t>Final Project 1</w:t>
+        <w:t>High Pressure Detection Project</w:t>
       </w:r>
     </w:p>
     <w:p>
       <w:pPr>
         <w:jc w:val="center"/>
+        <w:rPr>
+          <w:sz w:val="44"/>
+          <w:szCs w:val="44"/>
+        </w:rPr>
+      </w:pPr>
+      <w:r>
         <w:rPr>
           <w:color w:val="4472C4" w:themeColor="accent1"/>
           <w:sz w:val="44"/>
           <w:szCs w:val="44"/>
         </w:rPr>
-      </w:pPr>
-      <w:r>
-        <w:rPr>
-          <w:color w:val="4472C4" w:themeColor="accent1"/>
+        <w:t>Mohamed Nagy</w:t>
+      </w:r>
+      <w:r>
+        <w:rPr>
           <w:sz w:val="44"/>
           <w:szCs w:val="44"/>
         </w:rPr>
-        <w:t>High Pressure Detection</w:t>
-      </w:r>
-      <w:r>
-        <w:rPr>
-          <w:color w:val="4472C4" w:themeColor="accent1"/>
+        <w:br/>
+      </w:r>
+    </w:p>
+    <w:p>
+      <w:pPr>
+        <w:rPr>
           <w:sz w:val="44"/>
           <w:szCs w:val="44"/>
         </w:rPr>
-        <w:t xml:space="preserve"> </w:t>
-      </w:r>
-      <w:r>
-        <w:rPr>
-          <w:color w:val="4472C4" w:themeColor="accent1"/>
+      </w:pPr>
+      <w:r>
+        <w:rPr>
           <w:sz w:val="44"/>
           <w:szCs w:val="44"/>
         </w:rPr>
-        <w:t>Project</w:t>
-      </w:r>
-    </w:p>
-    <w:p>
-      <w:pPr>
-        <w:jc w:val="center"/>
-        <w:rPr>
-          <w:sz w:val="44"/>
-          <w:szCs w:val="44"/>
-        </w:rPr>
-      </w:pPr>
-      <w:r>
-        <w:rPr>
-          <w:color w:val="4472C4" w:themeColor="accent1"/>
-          <w:sz w:val="44"/>
-          <w:szCs w:val="44"/>
-        </w:rPr>
-        <w:t>Mohamed Nagy</w:t>
-      </w:r>
-      <w:r>
-        <w:rPr>
-          <w:sz w:val="44"/>
-          <w:szCs w:val="44"/>
-        </w:rPr>
-        <w:br/>
-      </w:r>
-    </w:p>
-    <w:p>
-      <w:pPr>
-        <w:rPr>
-          <w:sz w:val="44"/>
-          <w:szCs w:val="44"/>
-        </w:rPr>
-      </w:pPr>
-      <w:r>
-        <w:rPr>
-          <w:sz w:val="44"/>
-          <w:szCs w:val="44"/>
-        </w:rPr>
         <w:br w:type="page"/>
       </w:r>
     </w:p>
     <w:sdt>
       <w:sdtPr>
+        <w:rPr>
+          <w:rFonts w:asciiTheme="minorHAnsi" w:eastAsiaTheme="minorHAnsi" w:hAnsiTheme="minorHAnsi" w:cstheme="minorBidi"/>
+          <w:color w:val="auto"/>
+          <w:kern w:val="2"/>
+          <w:sz w:val="22"/>
+          <w:szCs w:val="22"/>
+          <w14:ligatures w14:val="standardContextual"/>
+        </w:rPr>
         <w:id w:val="281460257"/>
         <w:docPartObj>
           <w:docPartGallery w:val="Table of Contents"/>
@@ -200,15 +176,9 @@
       </w:sdtPr>
       <w:sdtEndPr>
         <w:rPr>
-          <w:rFonts w:asciiTheme="minorHAnsi" w:eastAsiaTheme="minorHAnsi" w:hAnsiTheme="minorHAnsi" w:cstheme="minorBidi"/>
           <w:b/>
           <w:bCs/>
           <w:noProof/>
-          <w:color w:val="auto"/>
-          <w:kern w:val="2"/>
-          <w:sz w:val="22"/>
-          <w:szCs w:val="22"/>
-          <w14:ligatures w14:val="standardContextual"/>
         </w:rPr>
       </w:sdtEndPr>
       <w:sdtContent>
@@ -242,7 +212,7 @@
           <w:r>
             <w:fldChar w:fldCharType="separate"/>
           </w:r>
-          <w:hyperlink w:anchor="_Toc152104307" w:history="1">
+          <w:hyperlink w:anchor="_Toc152105243" w:history="1">
             <w:r>
               <w:rPr>
                 <w:rStyle w:val="Hyperlink"/>
@@ -269,7 +239,7 @@
                 <w:noProof/>
                 <w:webHidden/>
               </w:rPr>
-              <w:instrText xml:space="preserve"> PAGEREF _Toc152104307 \h </w:instrText>
+              <w:instrText xml:space="preserve"> PAGEREF _Toc152105243 \h </w:instrText>
             </w:r>
             <w:r>
               <w:rPr>
@@ -313,7 +283,7 @@
               <w14:ligatures w14:val="standardContextual"/>
             </w:rPr>
           </w:pPr>
-          <w:hyperlink w:anchor="_Toc152104308" w:history="1">
+          <w:hyperlink w:anchor="_Toc152105244" w:history="1">
             <w:r>
               <w:rPr>
                 <w:rStyle w:val="Hyperlink"/>
@@ -340,7 +310,7 @@
                 <w:noProof/>
                 <w:webHidden/>
               </w:rPr>
-              <w:instrText xml:space="preserve"> PAGEREF _Toc152104308 \h </w:instrText>
+              <w:instrText xml:space="preserve"> PAGEREF _Toc152105244 \h </w:instrText>
             </w:r>
             <w:r>
               <w:rPr>
@@ -384,7 +354,7 @@
               <w14:ligatures w14:val="standardContextual"/>
             </w:rPr>
           </w:pPr>
-          <w:hyperlink w:anchor="_Toc152104309" w:history="1">
+          <w:hyperlink w:anchor="_Toc152105245" w:history="1">
             <w:r>
               <w:rPr>
                 <w:rStyle w:val="Hyperlink"/>
@@ -411,7 +381,7 @@
                 <w:noProof/>
                 <w:webHidden/>
               </w:rPr>
-              <w:instrText xml:space="preserve"> PAGEREF _Toc152104309 \h </w:instrText>
+              <w:instrText xml:space="preserve"> PAGEREF _Toc152105245 \h </w:instrText>
             </w:r>
             <w:r>
               <w:rPr>
@@ -455,7 +425,7 @@
               <w14:ligatures w14:val="standardContextual"/>
             </w:rPr>
           </w:pPr>
-          <w:hyperlink w:anchor="_Toc152104310" w:history="1">
+          <w:hyperlink w:anchor="_Toc152105246" w:history="1">
             <w:r>
               <w:rPr>
                 <w:rStyle w:val="Hyperlink"/>
@@ -482,7 +452,7 @@
                 <w:noProof/>
                 <w:webHidden/>
               </w:rPr>
-              <w:instrText xml:space="preserve"> PAGEREF _Toc152104310 \h </w:instrText>
+              <w:instrText xml:space="preserve"> PAGEREF _Toc152105246 \h </w:instrText>
             </w:r>
             <w:r>
               <w:rPr>
@@ -526,7 +496,7 @@
               <w14:ligatures w14:val="standardContextual"/>
             </w:rPr>
           </w:pPr>
-          <w:hyperlink w:anchor="_Toc152104311" w:history="1">
+          <w:hyperlink w:anchor="_Toc152105247" w:history="1">
             <w:r>
               <w:rPr>
                 <w:rStyle w:val="Hyperlink"/>
@@ -553,7 +523,7 @@
                 <w:noProof/>
                 <w:webHidden/>
               </w:rPr>
-              <w:instrText xml:space="preserve"> PAGEREF _Toc152104311 \h </w:instrText>
+              <w:instrText xml:space="preserve"> PAGEREF _Toc152105247 \h </w:instrText>
             </w:r>
             <w:r>
               <w:rPr>
@@ -597,7 +567,7 @@
               <w14:ligatures w14:val="standardContextual"/>
             </w:rPr>
           </w:pPr>
-          <w:hyperlink w:anchor="_Toc152104312" w:history="1">
+          <w:hyperlink w:anchor="_Toc152105248" w:history="1">
             <w:r>
               <w:rPr>
                 <w:rStyle w:val="Hyperlink"/>
@@ -624,7 +594,7 @@
                 <w:noProof/>
                 <w:webHidden/>
               </w:rPr>
-              <w:instrText xml:space="preserve"> PAGEREF _Toc152104312 \h </w:instrText>
+              <w:instrText xml:space="preserve"> PAGEREF _Toc152105248 \h </w:instrText>
             </w:r>
             <w:r>
               <w:rPr>
@@ -644,7 +614,7 @@
                 <w:noProof/>
                 <w:webHidden/>
               </w:rPr>
-              <w:t>5</w:t>
+              <w:t>4</w:t>
             </w:r>
             <w:r>
               <w:rPr>
@@ -668,7 +638,7 @@
               <w14:ligatures w14:val="standardContextual"/>
             </w:rPr>
           </w:pPr>
-          <w:hyperlink w:anchor="_Toc152104313" w:history="1">
+          <w:hyperlink w:anchor="_Toc152105249" w:history="1">
             <w:r>
               <w:rPr>
                 <w:rStyle w:val="Hyperlink"/>
@@ -695,7 +665,7 @@
                 <w:noProof/>
                 <w:webHidden/>
               </w:rPr>
-              <w:instrText xml:space="preserve"> PAGEREF _Toc152104313 \h </w:instrText>
+              <w:instrText xml:space="preserve"> PAGEREF _Toc152105249 \h </w:instrText>
             </w:r>
             <w:r>
               <w:rPr>
@@ -739,7 +709,7 @@
               <w14:ligatures w14:val="standardContextual"/>
             </w:rPr>
           </w:pPr>
-          <w:hyperlink w:anchor="_Toc152104314" w:history="1">
+          <w:hyperlink w:anchor="_Toc152105250" w:history="1">
             <w:r>
               <w:rPr>
                 <w:rStyle w:val="Hyperlink"/>
@@ -766,7 +736,7 @@
                 <w:noProof/>
                 <w:webHidden/>
               </w:rPr>
-              <w:instrText xml:space="preserve"> PAGEREF _Toc152104314 \h </w:instrText>
+              <w:instrText xml:space="preserve"> PAGEREF _Toc152105250 \h </w:instrText>
             </w:r>
             <w:r>
               <w:rPr>
@@ -786,7 +756,7 @@
                 <w:noProof/>
                 <w:webHidden/>
               </w:rPr>
-              <w:t>6</w:t>
+              <w:t>5</w:t>
             </w:r>
             <w:r>
               <w:rPr>
@@ -810,7 +780,7 @@
               <w14:ligatures w14:val="standardContextual"/>
             </w:rPr>
           </w:pPr>
-          <w:hyperlink w:anchor="_Toc152104315" w:history="1">
+          <w:hyperlink w:anchor="_Toc152105251" w:history="1">
             <w:r>
               <w:rPr>
                 <w:rStyle w:val="Hyperlink"/>
@@ -837,7 +807,7 @@
                 <w:noProof/>
                 <w:webHidden/>
               </w:rPr>
-              <w:instrText xml:space="preserve"> PAGEREF _Toc152104315 \h </w:instrText>
+              <w:instrText xml:space="preserve"> PAGEREF _Toc152105251 \h </w:instrText>
             </w:r>
             <w:r>
               <w:rPr>
@@ -857,7 +827,7 @@
                 <w:noProof/>
                 <w:webHidden/>
               </w:rPr>
-              <w:t>7</w:t>
+              <w:t>6</w:t>
             </w:r>
             <w:r>
               <w:rPr>
@@ -881,7 +851,7 @@
               <w14:ligatures w14:val="standardContextual"/>
             </w:rPr>
           </w:pPr>
-          <w:hyperlink w:anchor="_Toc152104316" w:history="1">
+          <w:hyperlink w:anchor="_Toc152105252" w:history="1">
             <w:r>
               <w:rPr>
                 <w:rStyle w:val="Hyperlink"/>
@@ -908,7 +878,7 @@
                 <w:noProof/>
                 <w:webHidden/>
               </w:rPr>
-              <w:instrText xml:space="preserve"> PAGEREF _Toc152104316 \h </w:instrText>
+              <w:instrText xml:space="preserve"> PAGEREF _Toc152105252 \h </w:instrText>
             </w:r>
             <w:r>
               <w:rPr>
@@ -928,7 +898,7 @@
                 <w:noProof/>
                 <w:webHidden/>
               </w:rPr>
-              <w:t>8</w:t>
+              <w:t>6</w:t>
             </w:r>
             <w:r>
               <w:rPr>
@@ -952,7 +922,7 @@
               <w14:ligatures w14:val="standardContextual"/>
             </w:rPr>
           </w:pPr>
-          <w:hyperlink w:anchor="_Toc152104317" w:history="1">
+          <w:hyperlink w:anchor="_Toc152105253" w:history="1">
             <w:r>
               <w:rPr>
                 <w:rStyle w:val="Hyperlink"/>
@@ -979,7 +949,7 @@
                 <w:noProof/>
                 <w:webHidden/>
               </w:rPr>
-              <w:instrText xml:space="preserve"> PAGEREF _Toc152104317 \h </w:instrText>
+              <w:instrText xml:space="preserve"> PAGEREF _Toc152105253 \h </w:instrText>
             </w:r>
             <w:r>
               <w:rPr>
@@ -999,7 +969,7 @@
                 <w:noProof/>
                 <w:webHidden/>
               </w:rPr>
-              <w:t>9</w:t>
+              <w:t>7</w:t>
             </w:r>
             <w:r>
               <w:rPr>
@@ -1023,13 +993,13 @@
               <w14:ligatures w14:val="standardContextual"/>
             </w:rPr>
           </w:pPr>
-          <w:hyperlink w:anchor="_Toc152104318" w:history="1">
+          <w:hyperlink w:anchor="_Toc152105254" w:history="1">
             <w:r>
               <w:rPr>
                 <w:rStyle w:val="Hyperlink"/>
                 <w:noProof/>
               </w:rPr>
-              <w:t>Implementation</w:t>
+              <w:t>Simulation trace from ttool</w:t>
             </w:r>
             <w:r>
               <w:rPr>
@@ -1050,7 +1020,7 @@
                 <w:noProof/>
                 <w:webHidden/>
               </w:rPr>
-              <w:instrText xml:space="preserve"> PAGEREF _Toc152104318 \h </w:instrText>
+              <w:instrText xml:space="preserve"> PAGEREF _Toc152105254 \h </w:instrText>
             </w:r>
             <w:r>
               <w:rPr>
@@ -1070,7 +1040,7 @@
                 <w:noProof/>
                 <w:webHidden/>
               </w:rPr>
-              <w:t>11</w:t>
+              <w:t>8</w:t>
             </w:r>
             <w:r>
               <w:rPr>
@@ -1094,13 +1064,13 @@
               <w14:ligatures w14:val="standardContextual"/>
             </w:rPr>
           </w:pPr>
-          <w:hyperlink w:anchor="_Toc152104319" w:history="1">
+          <w:hyperlink w:anchor="_Toc152105255" w:history="1">
             <w:r>
               <w:rPr>
                 <w:rStyle w:val="Hyperlink"/>
                 <w:noProof/>
               </w:rPr>
-              <w:t>Memory Sections</w:t>
+              <w:t>Implementation</w:t>
             </w:r>
             <w:r>
               <w:rPr>
@@ -1121,7 +1091,7 @@
                 <w:noProof/>
                 <w:webHidden/>
               </w:rPr>
-              <w:instrText xml:space="preserve"> PAGEREF _Toc152104319 \h </w:instrText>
+              <w:instrText xml:space="preserve"> PAGEREF _Toc152105255 \h </w:instrText>
             </w:r>
             <w:r>
               <w:rPr>
@@ -1141,7 +1111,7 @@
                 <w:noProof/>
                 <w:webHidden/>
               </w:rPr>
-              <w:t>11</w:t>
+              <w:t>9</w:t>
             </w:r>
             <w:r>
               <w:rPr>
@@ -1165,13 +1135,13 @@
               <w14:ligatures w14:val="standardContextual"/>
             </w:rPr>
           </w:pPr>
-          <w:hyperlink w:anchor="_Toc152104320" w:history="1">
+          <w:hyperlink w:anchor="_Toc152105256" w:history="1">
             <w:r>
               <w:rPr>
                 <w:rStyle w:val="Hyperlink"/>
                 <w:noProof/>
               </w:rPr>
-              <w:t>Symbol Table</w:t>
+              <w:t>Memory Sections</w:t>
             </w:r>
             <w:r>
               <w:rPr>
@@ -1192,7 +1162,7 @@
                 <w:noProof/>
                 <w:webHidden/>
               </w:rPr>
-              <w:instrText xml:space="preserve"> PAGEREF _Toc152104320 \h </w:instrText>
+              <w:instrText xml:space="preserve"> PAGEREF _Toc152105256 \h </w:instrText>
             </w:r>
             <w:r>
               <w:rPr>
@@ -1212,7 +1182,7 @@
                 <w:noProof/>
                 <w:webHidden/>
               </w:rPr>
-              <w:t>12</w:t>
+              <w:t>9</w:t>
             </w:r>
             <w:r>
               <w:rPr>
@@ -1236,12 +1206,83 @@
               <w14:ligatures w14:val="standardContextual"/>
             </w:rPr>
           </w:pPr>
-          <w:hyperlink w:anchor="_Toc152104321" w:history="1">
+          <w:hyperlink w:anchor="_Toc152105257" w:history="1">
             <w:r>
               <w:rPr>
                 <w:rStyle w:val="Hyperlink"/>
                 <w:noProof/>
               </w:rPr>
+              <w:t>Symbol Table</w:t>
+            </w:r>
+            <w:r>
+              <w:rPr>
+                <w:noProof/>
+                <w:webHidden/>
+              </w:rPr>
+              <w:tab/>
+            </w:r>
+            <w:r>
+              <w:rPr>
+                <w:noProof/>
+                <w:webHidden/>
+              </w:rPr>
+              <w:fldChar w:fldCharType="begin"/>
+            </w:r>
+            <w:r>
+              <w:rPr>
+                <w:noProof/>
+                <w:webHidden/>
+              </w:rPr>
+              <w:instrText xml:space="preserve"> PAGEREF _Toc152105257 \h </w:instrText>
+            </w:r>
+            <w:r>
+              <w:rPr>
+                <w:noProof/>
+                <w:webHidden/>
+              </w:rPr>
+            </w:r>
+            <w:r>
+              <w:rPr>
+                <w:noProof/>
+                <w:webHidden/>
+              </w:rPr>
+              <w:fldChar w:fldCharType="separate"/>
+            </w:r>
+            <w:r>
+              <w:rPr>
+                <w:noProof/>
+                <w:webHidden/>
+              </w:rPr>
+              <w:t>10</w:t>
+            </w:r>
+            <w:r>
+              <w:rPr>
+                <w:noProof/>
+                <w:webHidden/>
+              </w:rPr>
+              <w:fldChar w:fldCharType="end"/>
+            </w:r>
+          </w:hyperlink>
+        </w:p>
+        <w:p>
+          <w:pPr>
+            <w:pStyle w:val="TOC1"/>
+            <w:tabs>
+              <w:tab w:val="right" w:leader="dot" w:pos="10790"/>
+            </w:tabs>
+            <w:rPr>
+              <w:rFonts w:cstheme="minorBidi"/>
+              <w:noProof/>
+              <w:kern w:val="2"/>
+              <w14:ligatures w14:val="standardContextual"/>
+            </w:rPr>
+          </w:pPr>
+          <w:hyperlink w:anchor="_Toc152105258" w:history="1">
+            <w:r>
+              <w:rPr>
+                <w:rStyle w:val="Hyperlink"/>
+                <w:noProof/>
+              </w:rPr>
               <w:t>PROTEUS</w:t>
             </w:r>
             <w:r>
@@ -1263,7 +1304,7 @@
                 <w:noProof/>
                 <w:webHidden/>
               </w:rPr>
-              <w:instrText xml:space="preserve"> PAGEREF _Toc152104321 \h </w:instrText>
+              <w:instrText xml:space="preserve"> PAGEREF _Toc152105258 \h </w:instrText>
             </w:r>
             <w:r>
               <w:rPr>
@@ -1283,7 +1324,7 @@
                 <w:noProof/>
                 <w:webHidden/>
               </w:rPr>
-              <w:t>13</w:t>
+              <w:t>11</w:t>
             </w:r>
             <w:r>
               <w:rPr>
@@ -1307,7 +1348,7 @@
               <w14:ligatures w14:val="standardContextual"/>
             </w:rPr>
           </w:pPr>
-          <w:hyperlink w:anchor="_Toc152104322" w:history="1">
+          <w:hyperlink w:anchor="_Toc152105259" w:history="1">
             <w:r>
               <w:rPr>
                 <w:rStyle w:val="Hyperlink"/>
@@ -1334,7 +1375,7 @@
                 <w:noProof/>
                 <w:webHidden/>
               </w:rPr>
-              <w:instrText xml:space="preserve"> PAGEREF _Toc152104322 \h </w:instrText>
+              <w:instrText xml:space="preserve"> PAGEREF _Toc152105259 \h </w:instrText>
             </w:r>
             <w:r>
               <w:rPr>
@@ -1354,7 +1395,7 @@
                 <w:noProof/>
                 <w:webHidden/>
               </w:rPr>
-              <w:t>13</w:t>
+              <w:t>11</w:t>
             </w:r>
             <w:r>
               <w:rPr>
@@ -1378,7 +1419,7 @@
               <w14:ligatures w14:val="standardContextual"/>
             </w:rPr>
           </w:pPr>
-          <w:hyperlink w:anchor="_Toc152104323" w:history="1">
+          <w:hyperlink w:anchor="_Toc152105260" w:history="1">
             <w:r>
               <w:rPr>
                 <w:rStyle w:val="Hyperlink"/>
@@ -1405,7 +1446,7 @@
                 <w:noProof/>
                 <w:webHidden/>
               </w:rPr>
-              <w:instrText xml:space="preserve"> PAGEREF _Toc152104323 \h </w:instrText>
+              <w:instrText xml:space="preserve"> PAGEREF _Toc152105260 \h </w:instrText>
             </w:r>
             <w:r>
               <w:rPr>
@@ -1425,7 +1466,7 @@
                 <w:noProof/>
                 <w:webHidden/>
               </w:rPr>
-              <w:t>13</w:t>
+              <w:t>11</w:t>
             </w:r>
             <w:r>
               <w:rPr>
@@ -1452,12 +1493,12 @@
       <w:pPr>
         <w:pStyle w:val="Heading1"/>
       </w:pPr>
-      <w:bookmarkStart w:id="0" w:name="_Toc152104307"/>
     </w:p>
     <w:p>
       <w:pPr>
         <w:pStyle w:val="Heading1"/>
       </w:pPr>
+      <w:bookmarkStart w:id="0" w:name="_Toc152105243"/>
       <w:r>
         <w:t>Case Study</w:t>
       </w:r>
@@ -1506,7 +1547,7 @@
       <w:pPr>
         <w:pStyle w:val="Heading1"/>
       </w:pPr>
-      <w:bookmarkStart w:id="1" w:name="_Toc152104308"/>
+      <w:bookmarkStart w:id="1" w:name="_Toc152105244"/>
       <w:r>
         <w:t>Assumptions</w:t>
       </w:r>
@@ -1641,7 +1682,7 @@
       <w:pPr>
         <w:pStyle w:val="Heading1"/>
       </w:pPr>
-      <w:bookmarkStart w:id="2" w:name="_Toc152104309"/>
+      <w:bookmarkStart w:id="2" w:name="_Toc152105245"/>
       <w:r>
         <w:rPr>
           <w:noProof/>
@@ -1731,7 +1772,7 @@
           <w:szCs w:val="28"/>
         </w:rPr>
       </w:pPr>
-      <w:bookmarkStart w:id="3" w:name="_Toc152104310"/>
+      <w:bookmarkStart w:id="3" w:name="_Toc152105246"/>
       <w:r>
         <w:rPr>
           <w:rStyle w:val="Heading2Char"/>
@@ -1841,7 +1882,7 @@
           <w:szCs w:val="24"/>
         </w:rPr>
       </w:pPr>
-      <w:bookmarkStart w:id="4" w:name="_Toc152104311"/>
+      <w:bookmarkStart w:id="4" w:name="_Toc152105247"/>
       <w:r>
         <w:rPr>
           <w:noProof/>
@@ -1943,7 +1984,7 @@
           <w:szCs w:val="24"/>
         </w:rPr>
       </w:pPr>
-      <w:bookmarkStart w:id="5" w:name="_Toc152104312"/>
+      <w:bookmarkStart w:id="5" w:name="_Toc152105248"/>
       <w:r>
         <w:rPr>
           <w:noProof/>
@@ -2026,14 +2067,14 @@
       <w:pPr>
         <w:pStyle w:val="Heading1"/>
       </w:pPr>
-      <w:bookmarkStart w:id="6" w:name="_Toc152104313"/>
+      <w:bookmarkStart w:id="6" w:name="_Toc152105249"/>
       <w:r>
         <w:rPr>
           <w:noProof/>
         </w:rPr>
         <w:lastRenderedPageBreak/>
         <w:drawing>
-          <wp:anchor distT="0" distB="0" distL="114300" distR="114300" simplePos="0" relativeHeight="251662336" behindDoc="0" locked="0" layoutInCell="1" allowOverlap="1" wp14:anchorId="6FC148C1" wp14:editId="25CB7BA2">
+          <wp:anchor distT="0" distB="0" distL="114300" distR="114300" simplePos="0" relativeHeight="251662336" behindDoc="0" locked="0" layoutInCell="1" allowOverlap="1" wp14:anchorId="6FC148C1" wp14:editId="30341C4A">
             <wp:simplePos x="0" y="0"/>
             <wp:positionH relativeFrom="column">
               <wp:posOffset>0</wp:posOffset>
@@ -2090,10 +2131,7 @@
         </w:drawing>
       </w:r>
       <w:r>
-        <w:t>System Desig</w:t>
-      </w:r>
-      <w:r>
-        <w:t>n</w:t>
+        <w:t>System Design</w:t>
       </w:r>
       <w:bookmarkEnd w:id="6"/>
     </w:p>
@@ -2105,7 +2143,7 @@
           <w:szCs w:val="24"/>
         </w:rPr>
       </w:pPr>
-      <w:bookmarkStart w:id="7" w:name="_Toc152104314"/>
+      <w:bookmarkStart w:id="7" w:name="_Toc152105250"/>
       <w:r>
         <w:rPr>
           <w:noProof/>
@@ -2177,42 +2215,28 @@
           <w:sz w:val="24"/>
           <w:szCs w:val="24"/>
         </w:rPr>
-        <w:t>Pressure</w:t>
-      </w:r>
-      <w:r>
+        <w:t>Pressure Sensor</w:t>
+      </w:r>
+      <w:bookmarkEnd w:id="7"/>
+      <w:r>
+        <w:rPr>
+          <w:b/>
+          <w:bCs/>
+          <w:sz w:val="28"/>
+          <w:szCs w:val="28"/>
+        </w:rPr>
+        <w:br w:type="page"/>
+      </w:r>
+    </w:p>
+    <w:p>
+      <w:pPr>
+        <w:pStyle w:val="Heading2"/>
         <w:rPr>
           <w:sz w:val="24"/>
           <w:szCs w:val="24"/>
         </w:rPr>
-        <w:t xml:space="preserve"> </w:t>
-      </w:r>
-      <w:r>
-        <w:rPr>
-          <w:sz w:val="24"/>
-          <w:szCs w:val="24"/>
-        </w:rPr>
-        <w:t>Sensor</w:t>
-      </w:r>
-      <w:bookmarkEnd w:id="7"/>
-      <w:r>
-        <w:rPr>
-          <w:b/>
-          <w:bCs/>
-          <w:sz w:val="28"/>
-          <w:szCs w:val="28"/>
-        </w:rPr>
-        <w:br w:type="page"/>
-      </w:r>
-    </w:p>
-    <w:p>
-      <w:pPr>
-        <w:pStyle w:val="Heading2"/>
-        <w:rPr>
-          <w:sz w:val="24"/>
-          <w:szCs w:val="24"/>
-        </w:rPr>
-      </w:pPr>
-      <w:bookmarkStart w:id="8" w:name="_Toc152104315"/>
+      </w:pPr>
+      <w:bookmarkStart w:id="8" w:name="_Toc152105251"/>
       <w:r>
         <w:rPr>
           <w:noProof/>
@@ -2288,33 +2312,19 @@
           <w:sz w:val="24"/>
           <w:szCs w:val="24"/>
         </w:rPr>
-        <w:t>Main</w:t>
-      </w:r>
-      <w:r>
+        <w:t>Main Algorithm</w:t>
+      </w:r>
+      <w:bookmarkEnd w:id="8"/>
+    </w:p>
+    <w:p>
+      <w:pPr>
+        <w:pStyle w:val="Heading2"/>
         <w:rPr>
           <w:sz w:val="24"/>
           <w:szCs w:val="24"/>
         </w:rPr>
-        <w:t xml:space="preserve"> </w:t>
-      </w:r>
-      <w:r>
-        <w:rPr>
-          <w:sz w:val="24"/>
-          <w:szCs w:val="24"/>
-        </w:rPr>
-        <w:t>Algorithm</w:t>
-      </w:r>
-      <w:bookmarkStart w:id="9" w:name="_Toc152104316"/>
-      <w:bookmarkEnd w:id="8"/>
-    </w:p>
-    <w:p>
-      <w:pPr>
-        <w:pStyle w:val="Heading2"/>
-        <w:rPr>
-          <w:sz w:val="24"/>
-          <w:szCs w:val="24"/>
-        </w:rPr>
-      </w:pPr>
+      </w:pPr>
+      <w:bookmarkStart w:id="9" w:name="_Toc152105252"/>
       <w:r>
         <w:rPr>
           <w:noProof/>
@@ -2389,21 +2399,14 @@
           <w:sz w:val="24"/>
           <w:szCs w:val="24"/>
         </w:rPr>
-        <w:t xml:space="preserve">Alarm </w:t>
-      </w:r>
+        <w:t>Alarm Actuator</w:t>
+      </w:r>
+      <w:bookmarkEnd w:id="9"/>
       <w:r>
         <w:rPr>
           <w:sz w:val="24"/>
           <w:szCs w:val="24"/>
         </w:rPr>
-        <w:t>Actuator</w:t>
-      </w:r>
-      <w:bookmarkEnd w:id="9"/>
-      <w:r>
-        <w:rPr>
-          <w:sz w:val="24"/>
-          <w:szCs w:val="24"/>
-        </w:rPr>
         <w:t xml:space="preserve"> </w:t>
       </w:r>
     </w:p>
@@ -2429,6 +2432,7 @@
       <w:r>
         <w:rPr>
           <w:rStyle w:val="Heading2Char"/>
+          <w:noProof/>
           <w:sz w:val="24"/>
           <w:szCs w:val="24"/>
         </w:rPr>
@@ -2496,14 +2500,78 @@
           </wp:anchor>
         </w:drawing>
       </w:r>
-      <w:bookmarkStart w:id="10" w:name="_Toc152104317"/>
+      <w:bookmarkStart w:id="10" w:name="_Toc152105253"/>
       <w:r>
         <w:rPr>
           <w:rStyle w:val="Heading2Char"/>
           <w:sz w:val="24"/>
           <w:szCs w:val="24"/>
         </w:rPr>
-        <w:t>Monitor</w:t>
+        <w:t>Monitor Alarm</w:t>
+      </w:r>
+      <w:bookmarkEnd w:id="10"/>
+      <w:r>
+        <w:rPr>
+          <w:b/>
+          <w:bCs/>
+          <w:sz w:val="28"/>
+          <w:szCs w:val="28"/>
+        </w:rPr>
+        <w:tab/>
+      </w:r>
+      <w:r>
+        <w:rPr>
+          <w:b/>
+          <w:bCs/>
+          <w:sz w:val="28"/>
+          <w:szCs w:val="28"/>
+        </w:rPr>
+        <w:tab/>
+      </w:r>
+      <w:r>
+        <w:rPr>
+          <w:b/>
+          <w:bCs/>
+          <w:sz w:val="28"/>
+          <w:szCs w:val="28"/>
+        </w:rPr>
+        <w:tab/>
+      </w:r>
+      <w:r>
+        <w:rPr>
+          <w:b/>
+          <w:bCs/>
+          <w:sz w:val="28"/>
+          <w:szCs w:val="28"/>
+        </w:rPr>
+        <w:tab/>
+      </w:r>
+      <w:r>
+        <w:rPr>
+          <w:b/>
+          <w:bCs/>
+          <w:sz w:val="28"/>
+          <w:szCs w:val="28"/>
+        </w:rPr>
+        <w:tab/>
+      </w:r>
+      <w:r>
+        <w:rPr>
+          <w:b/>
+          <w:bCs/>
+          <w:sz w:val="28"/>
+          <w:szCs w:val="28"/>
+        </w:rPr>
+        <w:tab/>
+      </w:r>
+      <w:r>
+        <w:rPr>
+          <w:b/>
+          <w:bCs/>
+          <w:sz w:val="28"/>
+          <w:szCs w:val="28"/>
+        </w:rPr>
+        <w:tab/>
       </w:r>
       <w:r>
         <w:rPr>
@@ -2511,103 +2579,7 @@
           <w:sz w:val="24"/>
           <w:szCs w:val="24"/>
         </w:rPr>
-        <w:t xml:space="preserve"> </w:t>
-      </w:r>
-      <w:r>
-        <w:rPr>
-          <w:rStyle w:val="Heading2Char"/>
-          <w:sz w:val="24"/>
-          <w:szCs w:val="24"/>
-        </w:rPr>
-        <w:t>Alarm</w:t>
-      </w:r>
-      <w:bookmarkEnd w:id="10"/>
-      <w:r>
-        <w:rPr>
-          <w:b/>
-          <w:bCs/>
-          <w:sz w:val="28"/>
-          <w:szCs w:val="28"/>
-        </w:rPr>
-        <w:tab/>
-      </w:r>
-      <w:r>
-        <w:rPr>
-          <w:b/>
-          <w:bCs/>
-          <w:sz w:val="28"/>
-          <w:szCs w:val="28"/>
-        </w:rPr>
-        <w:tab/>
-      </w:r>
-      <w:r>
-        <w:rPr>
-          <w:b/>
-          <w:bCs/>
-          <w:sz w:val="28"/>
-          <w:szCs w:val="28"/>
-        </w:rPr>
-        <w:tab/>
-      </w:r>
-      <w:r>
-        <w:rPr>
-          <w:b/>
-          <w:bCs/>
-          <w:sz w:val="28"/>
-          <w:szCs w:val="28"/>
-        </w:rPr>
-        <w:tab/>
-      </w:r>
-      <w:r>
-        <w:rPr>
-          <w:b/>
-          <w:bCs/>
-          <w:sz w:val="28"/>
-          <w:szCs w:val="28"/>
-        </w:rPr>
-        <w:tab/>
-      </w:r>
-      <w:r>
-        <w:rPr>
-          <w:b/>
-          <w:bCs/>
-          <w:sz w:val="28"/>
-          <w:szCs w:val="28"/>
-        </w:rPr>
-        <w:tab/>
-      </w:r>
-      <w:r>
-        <w:rPr>
-          <w:b/>
-          <w:bCs/>
-          <w:sz w:val="28"/>
-          <w:szCs w:val="28"/>
-        </w:rPr>
-        <w:tab/>
-      </w:r>
-      <w:r>
-        <w:rPr>
-          <w:rStyle w:val="Heading2Char"/>
-          <w:sz w:val="24"/>
-          <w:szCs w:val="24"/>
-        </w:rPr>
-        <w:t>Pressure</w:t>
-      </w:r>
-      <w:r>
-        <w:rPr>
-          <w:rStyle w:val="Heading2Char"/>
-          <w:sz w:val="24"/>
-          <w:szCs w:val="24"/>
-        </w:rPr>
-        <w:t xml:space="preserve"> </w:t>
-      </w:r>
-      <w:r>
-        <w:rPr>
-          <w:rStyle w:val="Heading2Char"/>
-          <w:sz w:val="24"/>
-          <w:szCs w:val="24"/>
-        </w:rPr>
-        <w:t>Sensor</w:t>
+        <w:t>Pressure Sensor</w:t>
       </w:r>
     </w:p>
     <w:p>
@@ -2698,50 +2670,14 @@
     </w:p>
     <w:p>
       <w:pPr>
-        <w:rPr>
-          <w:b/>
-          <w:bCs/>
-          <w:sz w:val="28"/>
-          <w:szCs w:val="28"/>
-        </w:rPr>
-      </w:pPr>
-      <w:r>
-        <w:rPr>
-          <w:b/>
-          <w:bCs/>
-          <w:sz w:val="28"/>
-          <w:szCs w:val="28"/>
-        </w:rPr>
+        <w:pStyle w:val="Heading1"/>
+      </w:pPr>
+      <w:bookmarkStart w:id="11" w:name="_Toc152105254"/>
+      <w:r>
         <w:lastRenderedPageBreak/>
-        <w:t xml:space="preserve">Simulation trace </w:t>
-      </w:r>
-      <w:r>
-        <w:rPr>
-          <w:b/>
-          <w:bCs/>
-          <w:sz w:val="28"/>
-          <w:szCs w:val="28"/>
-        </w:rPr>
-        <w:t>from</w:t>
-      </w:r>
-      <w:r>
-        <w:rPr>
-          <w:b/>
-          <w:bCs/>
-          <w:sz w:val="28"/>
-          <w:szCs w:val="28"/>
-        </w:rPr>
-        <w:t xml:space="preserve"> </w:t>
-      </w:r>
-      <w:r>
-        <w:rPr>
-          <w:b/>
-          <w:bCs/>
-          <w:sz w:val="28"/>
-          <w:szCs w:val="28"/>
-        </w:rPr>
-        <w:t>ttool</w:t>
-      </w:r>
+        <w:t>Simulation trace from ttool</w:t>
+      </w:r>
+      <w:bookmarkEnd w:id="11"/>
     </w:p>
     <w:p>
       <w:pPr>
@@ -2761,7 +2697,7 @@
           <w:szCs w:val="28"/>
         </w:rPr>
         <w:drawing>
-          <wp:inline distT="0" distB="0" distL="0" distR="0" wp14:anchorId="2DA43A39" wp14:editId="5012CE54">
+          <wp:inline distT="0" distB="0" distL="0" distR="0" wp14:anchorId="2DA43A39" wp14:editId="51BF3A80">
             <wp:extent cx="6845300" cy="6527800"/>
             <wp:effectExtent l="0" t="0" r="0" b="6350"/>
             <wp:docPr id="1010905435" name="Picture 14"/>
@@ -2833,44 +2769,40 @@
       <w:pPr>
         <w:pStyle w:val="Heading1"/>
       </w:pPr>
-      <w:bookmarkStart w:id="11" w:name="_Toc152104318"/>
+      <w:bookmarkStart w:id="12" w:name="_Toc152105255"/>
       <w:r>
         <w:lastRenderedPageBreak/>
         <w:t>Implementation</w:t>
       </w:r>
-      <w:bookmarkEnd w:id="11"/>
-    </w:p>
-    <w:p>
-      <w:pPr>
-        <w:rPr>
-          <w:b/>
-          <w:bCs/>
-        </w:rPr>
-      </w:pPr>
-      <w:r>
-        <w:rPr>
-          <w:b/>
-          <w:bCs/>
-        </w:rPr>
-        <w:t xml:space="preserve">Press the Link </w:t>
-      </w:r>
-      <w:r>
-        <w:rPr>
-          <w:b/>
-          <w:bCs/>
-        </w:rPr>
-        <w:t>below.</w:t>
-      </w:r>
+      <w:bookmarkEnd w:id="12"/>
+    </w:p>
+    <w:p>
+      <w:pPr>
+        <w:rPr>
+          <w:b/>
+          <w:bCs/>
+        </w:rPr>
+      </w:pPr>
+      <w:hyperlink r:id="rId17" w:history="1">
+        <w:r>
+          <w:rPr>
+            <w:rStyle w:val="Hyperlink"/>
+            <w:b/>
+            <w:bCs/>
+          </w:rPr>
+          <w:t>Press the Link below.</w:t>
+        </w:r>
+      </w:hyperlink>
     </w:p>
     <w:p>
       <w:pPr>
         <w:pStyle w:val="Heading1"/>
       </w:pPr>
-      <w:bookmarkStart w:id="12" w:name="_Toc152104319"/>
+      <w:bookmarkStart w:id="13" w:name="_Toc152105256"/>
       <w:r>
         <w:t>Memory Sections</w:t>
       </w:r>
-      <w:bookmarkEnd w:id="12"/>
+      <w:bookmarkEnd w:id="13"/>
     </w:p>
     <w:p>
       <w:pPr>
@@ -2910,7 +2842,7 @@
                     </pic:cNvPicPr>
                   </pic:nvPicPr>
                   <pic:blipFill>
-                    <a:blip r:embed="rId17">
+                    <a:blip r:embed="rId18">
                       <a:extLst>
                         <a:ext uri="{28A0092B-C50C-407E-A947-70E740481C1C}">
                           <a14:useLocalDpi xmlns:a14="http://schemas.microsoft.com/office/drawing/2010/main" val="0"/>
@@ -2973,7 +2905,7 @@
       <w:pPr>
         <w:pStyle w:val="Heading1"/>
       </w:pPr>
-      <w:bookmarkStart w:id="13" w:name="_Toc152104320"/>
+      <w:bookmarkStart w:id="14" w:name="_Toc152105257"/>
       <w:r>
         <w:rPr>
           <w:noProof/>
@@ -3005,7 +2937,7 @@
                     </pic:cNvPicPr>
                   </pic:nvPicPr>
                   <pic:blipFill>
-                    <a:blip r:embed="rId18">
+                    <a:blip r:embed="rId19">
                       <a:extLst>
                         <a:ext uri="{28A0092B-C50C-407E-A947-70E740481C1C}">
                           <a14:useLocalDpi xmlns:a14="http://schemas.microsoft.com/office/drawing/2010/main" val="0"/>
@@ -3045,18 +2977,18 @@
       <w:r>
         <w:t>Symbol Table</w:t>
       </w:r>
-      <w:bookmarkEnd w:id="13"/>
+      <w:bookmarkEnd w:id="14"/>
     </w:p>
     <w:p>
       <w:pPr>
         <w:pStyle w:val="Heading1"/>
       </w:pPr>
-      <w:bookmarkStart w:id="14" w:name="_Toc152104321"/>
+      <w:bookmarkStart w:id="15" w:name="_Toc152105258"/>
       <w:r>
         <w:lastRenderedPageBreak/>
         <w:t>PROTEUS</w:t>
       </w:r>
-      <w:bookmarkEnd w:id="14"/>
+      <w:bookmarkEnd w:id="15"/>
     </w:p>
     <w:p>
       <w:pPr>
@@ -3068,7 +3000,7 @@
           <w:szCs w:val="36"/>
         </w:rPr>
       </w:pPr>
-      <w:bookmarkStart w:id="15" w:name="_Toc152104322"/>
+      <w:bookmarkStart w:id="16" w:name="_Toc152105259"/>
       <w:r>
         <w:rPr>
           <w:sz w:val="24"/>
@@ -3081,24 +3013,17 @@
           <w:sz w:val="24"/>
           <w:szCs w:val="24"/>
         </w:rPr>
-        <w:t>output in case of</w:t>
-      </w:r>
+        <w:t xml:space="preserve">output in case of Low-Pressure value, so the alarm is </w:t>
+      </w:r>
+      <w:proofErr w:type="gramStart"/>
       <w:r>
         <w:rPr>
           <w:sz w:val="24"/>
           <w:szCs w:val="24"/>
         </w:rPr>
-        <w:t xml:space="preserve"> Low-Pressure value, so the alarm is </w:t>
-      </w:r>
-      <w:proofErr w:type="gramStart"/>
-      <w:r>
-        <w:rPr>
-          <w:sz w:val="24"/>
-          <w:szCs w:val="24"/>
-        </w:rPr>
         <w:t>OFF</w:t>
       </w:r>
-      <w:bookmarkEnd w:id="15"/>
+      <w:bookmarkEnd w:id="16"/>
       <w:proofErr w:type="gramEnd"/>
     </w:p>
     <w:p>
@@ -3144,7 +3069,7 @@
                     </pic:cNvPicPr>
                   </pic:nvPicPr>
                   <pic:blipFill>
-                    <a:blip r:embed="rId19">
+                    <a:blip r:embed="rId20">
                       <a:extLst>
                         <a:ext uri="{28A0092B-C50C-407E-A947-70E740481C1C}">
                           <a14:useLocalDpi xmlns:a14="http://schemas.microsoft.com/office/drawing/2010/main" val="0"/>
@@ -3311,7 +3236,7 @@
           <w:szCs w:val="36"/>
         </w:rPr>
       </w:pPr>
-      <w:bookmarkStart w:id="16" w:name="_Toc152104323"/>
+      <w:bookmarkStart w:id="17" w:name="_Toc152105260"/>
       <w:r>
         <w:rPr>
           <w:rStyle w:val="Heading2Char"/>
@@ -3326,33 +3251,9 @@
           <w:sz w:val="24"/>
           <w:szCs w:val="24"/>
         </w:rPr>
-        <w:t xml:space="preserve"> output in case of </w:t>
-      </w:r>
-      <w:r>
-        <w:rPr>
-          <w:rStyle w:val="Heading2Char"/>
-          <w:sz w:val="24"/>
-          <w:szCs w:val="24"/>
-        </w:rPr>
-        <w:t>High</w:t>
-      </w:r>
-      <w:r>
-        <w:rPr>
-          <w:rStyle w:val="Heading2Char"/>
-          <w:sz w:val="24"/>
-          <w:szCs w:val="24"/>
-        </w:rPr>
-        <w:t>-Pressure value, so the alarm is O</w:t>
-      </w:r>
-      <w:r>
-        <w:rPr>
-          <w:rStyle w:val="Heading2Char"/>
-          <w:sz w:val="24"/>
-          <w:szCs w:val="24"/>
-        </w:rPr>
-        <w:t>N</w:t>
-      </w:r>
-      <w:bookmarkEnd w:id="16"/>
+        <w:t xml:space="preserve"> output in case of High-Pressure value, so the alarm is ON</w:t>
+      </w:r>
+      <w:bookmarkEnd w:id="17"/>
     </w:p>
     <w:p>
       <w:pPr>
@@ -3366,6 +3267,7 @@
       <w:r>
         <w:rPr>
           <w:rStyle w:val="Heading2Char"/>
+          <w:noProof/>
           <w:sz w:val="24"/>
           <w:szCs w:val="24"/>
         </w:rPr>
@@ -3395,7 +3297,7 @@
                     </pic:cNvPicPr>
                   </pic:nvPicPr>
                   <pic:blipFill>
-                    <a:blip r:embed="rId20">
+                    <a:blip r:embed="rId21">
                       <a:extLst>
                         <a:ext uri="{28A0092B-C50C-407E-A947-70E740481C1C}">
                           <a14:useLocalDpi xmlns:a14="http://schemas.microsoft.com/office/drawing/2010/main" val="0"/>
@@ -4183,6 +4085,7 @@
   <w:style w:type="character" w:default="1" w:styleId="DefaultParagraphFont">
     <w:name w:val="Default Paragraph Font"/>
     <w:uiPriority w:val="1"/>
+    <w:semiHidden/>
     <w:unhideWhenUsed/>
   </w:style>
   <w:style w:type="table" w:default="1" w:styleId="TableNormal">
@@ -4364,6 +4267,30 @@
     <w:rsid w:val="00E53FA2"/>
     <w:rPr>
       <w:color w:val="0563C1" w:themeColor="hyperlink"/>
+      <w:u w:val="single"/>
+    </w:rPr>
+  </w:style>
+  <w:style w:type="character" w:styleId="UnresolvedMention">
+    <w:name w:val="Unresolved Mention"/>
+    <w:basedOn w:val="DefaultParagraphFont"/>
+    <w:uiPriority w:val="99"/>
+    <w:semiHidden/>
+    <w:unhideWhenUsed/>
+    <w:rsid w:val="00DA763B"/>
+    <w:rPr>
+      <w:color w:val="605E5C"/>
+      <w:shd w:val="clear" w:color="auto" w:fill="E1DFDD"/>
+    </w:rPr>
+  </w:style>
+  <w:style w:type="character" w:styleId="FollowedHyperlink">
+    <w:name w:val="FollowedHyperlink"/>
+    <w:basedOn w:val="DefaultParagraphFont"/>
+    <w:uiPriority w:val="99"/>
+    <w:semiHidden/>
+    <w:unhideWhenUsed/>
+    <w:rsid w:val="00DA763B"/>
+    <w:rPr>
+      <w:color w:val="954F72" w:themeColor="followedHyperlink"/>
       <w:u w:val="single"/>
     </w:rPr>
   </w:style>

</xml_diff>